<commit_message>
opdracht C verwerkt in het verslag
</commit_message>
<xml_diff>
--- a/DI Casus/Opdracht C concurrency.docx
+++ b/DI Casus/Opdracht C concurrency.docx
@@ -958,34 +958,37 @@
         <w:t xml:space="preserve">Nu blijkt dat volgens </w:t>
       </w:r>
       <w:r>
-        <w:t xml:space="preserve">verschillende bronnen nieuwere versies van SQL Server </w:t>
-      </w:r>
-      <w:proofErr w:type="spellStart"/>
-      <w:r>
-        <w:t>queries</w:t>
-      </w:r>
-      <w:proofErr w:type="spellEnd"/>
-      <w:r>
-        <w:t xml:space="preserve"> kunnen onderscheppen door het principe van: </w:t>
-      </w:r>
-      <w:proofErr w:type="spellStart"/>
-      <w:r>
-        <w:t>interleaving</w:t>
-      </w:r>
-      <w:proofErr w:type="spellEnd"/>
-      <w:r>
-        <w:t>. Dit kan mogelijk tot problemen zorgen binnen</w:t>
-      </w:r>
-      <w:r>
-        <w:t xml:space="preserve"> de uitvoering van de select statements in</w:t>
-      </w:r>
-      <w:r>
-        <w:t xml:space="preserve"> deze query, maar aangezien dit buiten de course valt moet dit voor de huidige situatie geen probleem zijn. Er is meer over te lezen in een artikel van Joseph Sack (2017</w:t>
+        <w:t>verschillende bronnen</w:t>
+      </w:r>
+      <w:r>
+        <w:t>,</w:t>
       </w:r>
       <w:bookmarkStart w:id="0" w:name="_GoBack"/>
       <w:bookmarkEnd w:id="0"/>
       <w:r>
-        <w:t xml:space="preserve">), of van </w:t>
+        <w:t xml:space="preserve"> nieuwere versies van SQL Server </w:t>
+      </w:r>
+      <w:proofErr w:type="spellStart"/>
+      <w:r>
+        <w:t>queries</w:t>
+      </w:r>
+      <w:proofErr w:type="spellEnd"/>
+      <w:r>
+        <w:t xml:space="preserve"> kunnen onderscheppen door het principe van: </w:t>
+      </w:r>
+      <w:proofErr w:type="spellStart"/>
+      <w:r>
+        <w:t>interleaving</w:t>
+      </w:r>
+      <w:proofErr w:type="spellEnd"/>
+      <w:r>
+        <w:t>. Dit kan mogelijk tot problemen zorgen binnen</w:t>
+      </w:r>
+      <w:r>
+        <w:t xml:space="preserve"> de uitvoering van de select statements in</w:t>
+      </w:r>
+      <w:r>
+        <w:t xml:space="preserve"> deze query, maar aangezien dit buiten de course valt moet dit voor de huidige situatie geen probleem zijn. Er is meer over te lezen in een artikel van Joseph Sack (2017), of van </w:t>
       </w:r>
       <w:proofErr w:type="spellStart"/>
       <w:r>
@@ -2944,11 +2947,19 @@
     <w:p>
       <w:pPr>
         <w:pStyle w:val="Heading1"/>
+        <w:rPr>
+          <w:lang w:val="en-US"/>
+        </w:rPr>
       </w:pPr>
-      <w:r>
+      <w:proofErr w:type="spellStart"/>
+      <w:r>
+        <w:rPr>
+          <w:lang w:val="en-US"/>
+        </w:rPr>
         <w:lastRenderedPageBreak/>
         <w:t>Literatuurlijst</w:t>
       </w:r>
+      <w:proofErr w:type="spellEnd"/>
     </w:p>
     <w:p>
       <w:pPr>
@@ -2982,13 +2993,7 @@
         <w:t xml:space="preserve">. </w:t>
       </w:r>
       <w:r>
-        <w:t>Geraad</w:t>
-      </w:r>
-      <w:r>
-        <w:t>pleegd van:</w:t>
-      </w:r>
-      <w:r>
-        <w:t xml:space="preserve"> </w:t>
+        <w:t xml:space="preserve">Geraadpleegd van: </w:t>
       </w:r>
       <w:hyperlink r:id="rId7" w:history="1">
         <w:r>
@@ -4043,7 +4048,7 @@
 </file>
 
 <file path=customXml/itemProps1.xml><?xml version="1.0" encoding="utf-8"?>
-<ds:datastoreItem xmlns:ds="http://schemas.openxmlformats.org/officeDocument/2006/customXml" ds:itemID="{AB3A1395-1B61-4D36-B45A-D04B72D44486}">
+<ds:datastoreItem xmlns:ds="http://schemas.openxmlformats.org/officeDocument/2006/customXml" ds:itemID="{590DD3B9-D60E-40AA-9F85-79526930D5E9}">
   <ds:schemaRefs>
     <ds:schemaRef ds:uri="http://schemas.openxmlformats.org/officeDocument/2006/bibliography"/>
   </ds:schemaRefs>

</xml_diff>